<commit_message>
Solo sigo con el manual xd
</commit_message>
<xml_diff>
--- a/Manual Técnico UDrive.docx
+++ b/Manual Técnico UDrive.docx
@@ -1204,10 +1204,7 @@
       <w:bookmarkStart w:id="9" w:name="_8h6kxoigku56" w:colFirst="0" w:colLast="0"/>
       <w:bookmarkEnd w:id="9"/>
       <w:r>
-        <w:t>P</w:t>
-      </w:r>
-      <w:r>
-        <w:t>rocesador: 2 GHz o superior</w:t>
+        <w:t>Procesador: 2 GHz o superior</w:t>
       </w:r>
     </w:p>
     <w:p>
@@ -1559,7 +1556,15 @@
         <w:t xml:space="preserve">VENTAN INICIO DE VIAJES: </w:t>
       </w:r>
       <w:r>
-        <w:t>Para la creación de esta ventana que es la más compleja de todas, se creó un ciclo el cual verificaría el valor del tipo de vehículo que se escogió (que está dentro de un vector previamente mencionado), para que de este modo se pudiera se coloque la imagen correspondiente al vehículo. Además, para que todo se colocara en orden , dependiendo de la posición, se sumó una cierta cantidad de pixel que distanciaría cada una de las 3 rutas de las otras. Dentro de todo esto, se colocan los datos de cada viaje, la gasolina, etc.</w:t>
+        <w:t xml:space="preserve">Para la creación de esta ventana que es la más compleja de todas, se creó un ciclo el cual verificaría el valor del tipo de vehículo que se escogió (que está dentro de un vector previamente mencionado), para que de este modo se pudiera se coloque la imagen correspondiente al vehículo. Además, para que todo se colocara en orden , dependiendo de la posición, se sumó una cierta cantidad de </w:t>
+      </w:r>
+      <w:proofErr w:type="gramStart"/>
+      <w:r>
+        <w:t>pixel</w:t>
+      </w:r>
+      <w:proofErr w:type="gramEnd"/>
+      <w:r>
+        <w:t xml:space="preserve"> que distanciaría cada una de las 3 rutas de las otras. Dentro de todo esto, se colocan los datos de cada viaje, la gasolina, etc.</w:t>
       </w:r>
     </w:p>
     <w:p>
@@ -1610,10 +1615,20 @@
       </w:r>
       <w:r>
         <w:lastRenderedPageBreak/>
-        <w:t xml:space="preserve">que para la serialización, se usaron </w:t>
+        <w:t>que</w:t>
+      </w:r>
+      <w:r>
+        <w:t>,</w:t>
+      </w:r>
+      <w:r>
+        <w:t xml:space="preserve"> para la serialización, se usaron </w:t>
       </w:r>
       <w:proofErr w:type="spellStart"/>
       <w:r>
+        <w:rPr>
+          <w:i/>
+          <w:iCs/>
+        </w:rPr>
         <w:t>ObjectInputStream</w:t>
       </w:r>
       <w:proofErr w:type="spellEnd"/>
@@ -1625,6 +1640,10 @@
       </w:r>
       <w:proofErr w:type="spellStart"/>
       <w:r>
+        <w:rPr>
+          <w:i/>
+          <w:iCs/>
+        </w:rPr>
         <w:t>FileInputStream</w:t>
       </w:r>
       <w:proofErr w:type="spellEnd"/>
@@ -1636,19 +1655,41 @@
       </w:r>
       <w:proofErr w:type="spellStart"/>
       <w:r>
+        <w:rPr>
+          <w:i/>
+          <w:iCs/>
+        </w:rPr>
         <w:t>ObjectOutputStream</w:t>
       </w:r>
       <w:proofErr w:type="spellEnd"/>
       <w:r>
-        <w:t xml:space="preserve">, </w:t>
+        <w:t>,</w:t>
+      </w:r>
+      <w:r>
+        <w:t xml:space="preserve"> entre otros, p</w:t>
+      </w:r>
+      <w:r>
+        <w:t>ara guardar o leer el archivo que se generaría o guardaría</w:t>
+      </w:r>
+      <w:r>
+        <w:t>, se usó u</w:t>
+      </w:r>
+      <w:r>
+        <w:t xml:space="preserve">na matriz </w:t>
+      </w:r>
+      <w:r>
+        <w:t xml:space="preserve">de tipo objeto para guardar este tipo de información y un </w:t>
       </w:r>
       <w:proofErr w:type="spellStart"/>
       <w:r>
-        <w:t>etc</w:t>
+        <w:t>ArrayList</w:t>
       </w:r>
       <w:proofErr w:type="spellEnd"/>
       <w:r>
-        <w:t xml:space="preserve">, para guardar o leer el archivo que se generaría o guardaría por medio de una matriz para los datos de las posiciones de los </w:t>
+        <w:t>, también de tipo objeto, para que se p</w:t>
+      </w:r>
+      <w:r>
+        <w:t>udiera guardar el historial.</w:t>
       </w:r>
     </w:p>
     <w:p/>
@@ -1919,7 +1960,15 @@
         <w:ind w:left="1440"/>
       </w:pPr>
       <w:r>
-        <w:t>A continuación se dará una explicación general de lo que hace cada función:</w:t>
+        <w:t xml:space="preserve">A </w:t>
+      </w:r>
+      <w:proofErr w:type="gramStart"/>
+      <w:r>
+        <w:t>continuación</w:t>
+      </w:r>
+      <w:proofErr w:type="gramEnd"/>
+      <w:r>
+        <w:t xml:space="preserve"> se dará una explicación general de lo que hace cada función:</w:t>
       </w:r>
     </w:p>
     <w:p>

</xml_diff>